<commit_message>
Add EXIN OpenStack certificate
</commit_message>
<xml_diff>
--- a/CV/CV.docx
+++ b/CV/CV.docx
@@ -1188,6 +1188,27 @@
       </w:hyperlink>
     </w:p>
     <w:p>
+      <w:pPr>
+        <w:pStyle w:val="DefinitionTerm"/>
+      </w:pPr>
+      <w:r>
+        <w:t xml:space="preserve">19/02/2016</w:t>
+      </w:r>
+    </w:p>
+    <w:p>
+      <w:pPr>
+        <w:pStyle w:val="Definition"/>
+      </w:pPr>
+      <w:hyperlink r:id="rId55">
+        <w:r>
+          <w:rPr>
+            <w:rStyle w:val="Hyperlink"/>
+          </w:rPr>
+          <w:t xml:space="preserve">EXIN Foundation Certificate in OpenStack Software</w:t>
+        </w:r>
+      </w:hyperlink>
+    </w:p>
+    <w:p>
       <w:r>
         <w:pict>
           <v:rect style="width:0;height:1.5pt" o:hralign="center" o:hrstd="t" o:hr="t"/>
@@ -1198,7 +1219,7 @@
       <w:pPr>
         <w:pStyle w:val="BlockText"/>
       </w:pPr>
-      <w:hyperlink r:id="rId55">
+      <w:hyperlink r:id="rId56">
         <w:r>
           <w:rPr>
             <w:rStyle w:val="Hyperlink"/>
@@ -1321,7 +1342,7 @@
     </w:lvl>
   </w:abstractNum>
   <w:abstractNum w:abstractNumId="990">
-    <w:nsid w:val="fa036769"/>
+    <w:nsid w:val="f8545bdf"/>
     <w:multiLevelType w:val="multilevel"/>
     <w:lvl w:ilvl="0">
       <w:numFmt w:val="bullet"/>
@@ -1402,7 +1423,7 @@
     </w:lvl>
   </w:abstractNum>
   <w:abstractNum w:abstractNumId="991">
-    <w:nsid w:val="687b6443"/>
+    <w:nsid w:val="76b8785c"/>
     <w:multiLevelType w:val="multilevel"/>
     <w:lvl w:ilvl="0">
       <w:numFmt w:val="bullet"/>

</xml_diff>

<commit_message>
Make CV more prominent on index
</commit_message>
<xml_diff>
--- a/CV/CV.docx
+++ b/CV/CV.docx
@@ -6,11 +6,11 @@
       <w:pPr>
         <w:pStyle w:val="Heading1"/>
       </w:pPr>
-      <w:bookmarkStart w:id="21" w:name="jonas-pfannschmidt"/>
-      <w:bookmarkEnd w:id="21"/>
+      <w:bookmarkStart w:id="20" w:name="jonas-pfannschmidt"/>
       <w:r>
         <w:t xml:space="preserve">Jonas Pfannschmidt</w:t>
       </w:r>
+      <w:bookmarkEnd w:id="20"/>
     </w:p>
     <w:p>
       <w:r>
@@ -31,7 +31,7 @@
       <w:pPr>
         <w:pStyle w:val="BlockText"/>
       </w:pPr>
-      <w:hyperlink r:id="rId22">
+      <w:hyperlink r:id="rId21">
         <w:r>
           <w:rPr>
             <w:rStyle w:val="Hyperlink"/>
@@ -51,54 +51,88 @@
       <w:pPr>
         <w:pStyle w:val="Heading2"/>
       </w:pPr>
-      <w:bookmarkStart w:id="23" w:name="about-me"/>
+      <w:bookmarkStart w:id="22" w:name="about-me"/>
+      <w:r>
+        <w:t xml:space="preserve">About Me</w:t>
+      </w:r>
+      <w:bookmarkEnd w:id="22"/>
+    </w:p>
+    <w:p>
+      <w:pPr>
+        <w:pStyle w:val="FirstParagraph"/>
+      </w:pPr>
+      <w:r>
+        <w:t xml:space="preserve">I have more than 10 years of professional experience in software development.</w:t>
+      </w:r>
+      <w:r>
+        <w:t xml:space="preserve"> </w:t>
+      </w:r>
+      <w:r>
+        <w:t xml:space="preserve">Over these years I worked in different roles. As business analyst, architect,</w:t>
+      </w:r>
+      <w:r>
+        <w:t xml:space="preserve"> </w:t>
+      </w:r>
+      <w:r>
+        <w:t xml:space="preserve">technical lead, project manager, tester, support and of course developer I have</w:t>
+      </w:r>
+      <w:r>
+        <w:t xml:space="preserve"> </w:t>
+      </w:r>
+      <w:r>
+        <w:t xml:space="preserve">experienced every aspect of the software development life-cycle.</w:t>
+      </w:r>
+    </w:p>
+    <w:p>
+      <w:pPr>
+        <w:pStyle w:val="Heading2"/>
+      </w:pPr>
+      <w:bookmarkStart w:id="23" w:name="corporate-experience"/>
+      <w:r>
+        <w:t xml:space="preserve">Corporate Experience</w:t>
+      </w:r>
       <w:bookmarkEnd w:id="23"/>
-      <w:r>
-        <w:t xml:space="preserve">About Me</w:t>
-      </w:r>
-    </w:p>
-    <w:p>
-      <w:pPr>
-        <w:pStyle w:val="FirstParagraph"/>
-      </w:pPr>
-      <w:r>
-        <w:t xml:space="preserve">I have more than 10 years of professional experience in software development.</w:t>
-      </w:r>
-      <w:r>
-        <w:t xml:space="preserve"> </w:t>
-      </w:r>
-      <w:r>
-        <w:t xml:space="preserve">Over these years I worked in different roles. As business analyst, architect,</w:t>
-      </w:r>
-      <w:r>
-        <w:t xml:space="preserve"> </w:t>
-      </w:r>
-      <w:r>
-        <w:t xml:space="preserve">technical lead, project manager, tester, support and of course developer I have</w:t>
-      </w:r>
-      <w:r>
-        <w:t xml:space="preserve"> </w:t>
-      </w:r>
-      <w:r>
-        <w:t xml:space="preserve">experienced every aspect of the software development life-cycle.</w:t>
-      </w:r>
-    </w:p>
-    <w:p>
-      <w:pPr>
-        <w:pStyle w:val="Heading2"/>
-      </w:pPr>
-      <w:bookmarkStart w:id="24" w:name="corporate-experience"/>
-      <w:bookmarkEnd w:id="24"/>
-      <w:r>
-        <w:t xml:space="preserve">Corporate Experience</w:t>
-      </w:r>
     </w:p>
     <w:p>
       <w:pPr>
         <w:pStyle w:val="DefinitionTerm"/>
       </w:pPr>
       <w:r>
-        <w:t xml:space="preserve">Since 10/2011</w:t>
+        <w:t xml:space="preserve">Since 01/2018</w:t>
+      </w:r>
+    </w:p>
+    <w:p>
+      <w:pPr>
+        <w:pStyle w:val="Definition"/>
+      </w:pPr>
+      <w:r>
+        <w:rPr>
+          <w:i/>
+        </w:rPr>
+        <w:t xml:space="preserve">Principal Blockchain Engineer at</w:t>
+      </w:r>
+      <w:r>
+        <w:rPr>
+          <w:i/>
+        </w:rPr>
+        <w:t xml:space="preserve"> </w:t>
+      </w:r>
+      <w:hyperlink r:id="rId24">
+        <w:r>
+          <w:rPr>
+            <w:rStyle w:val="Hyperlink"/>
+            <w:i/>
+          </w:rPr>
+          <w:t xml:space="preserve">Blockdaemon</w:t>
+        </w:r>
+      </w:hyperlink>
+    </w:p>
+    <w:p>
+      <w:pPr>
+        <w:pStyle w:val="DefinitionTerm"/>
+      </w:pPr>
+      <w:r>
+        <w:t xml:space="preserve">10/2011 - 12/2017</w:t>
       </w:r>
     </w:p>
     <w:p>
@@ -244,7 +278,22 @@
         <w:t xml:space="preserve"> </w:t>
       </w:r>
       <w:r>
-        <w:t xml:space="preserve">section "Open Source").</w:t>
+        <w:t xml:space="preserve">section</w:t>
+      </w:r>
+      <w:r>
+        <w:t xml:space="preserve"> </w:t>
+      </w:r>
+      <w:r>
+        <w:t xml:space="preserve">“</w:t>
+      </w:r>
+      <w:r>
+        <w:t xml:space="preserve">Open Source</w:t>
+      </w:r>
+      <w:r>
+        <w:t xml:space="preserve">”</w:t>
+      </w:r>
+      <w:r>
+        <w:t xml:space="preserve">).</w:t>
       </w:r>
     </w:p>
     <w:p>
@@ -661,10 +710,10 @@
         <w:pStyle w:val="Heading2"/>
       </w:pPr>
       <w:bookmarkStart w:id="34" w:name="open-source"/>
+      <w:r>
+        <w:t xml:space="preserve">Open Source</w:t>
+      </w:r>
       <w:bookmarkEnd w:id="34"/>
-      <w:r>
-        <w:t xml:space="preserve">Open Source</w:t>
-      </w:r>
     </w:p>
     <w:p>
       <w:pPr>
@@ -925,10 +974,10 @@
         <w:pStyle w:val="Heading2"/>
       </w:pPr>
       <w:bookmarkStart w:id="44" w:name="talks"/>
+      <w:r>
+        <w:t xml:space="preserve">Talks</w:t>
+      </w:r>
       <w:bookmarkEnd w:id="44"/>
-      <w:r>
-        <w:t xml:space="preserve">Talks</w:t>
-      </w:r>
     </w:p>
     <w:p>
       <w:pPr>
@@ -1118,10 +1167,10 @@
         <w:pStyle w:val="Heading2"/>
       </w:pPr>
       <w:bookmarkStart w:id="51" w:name="education"/>
+      <w:r>
+        <w:t xml:space="preserve">Education</w:t>
+      </w:r>
       <w:bookmarkEnd w:id="51"/>
-      <w:r>
-        <w:t xml:space="preserve">Education</w:t>
-      </w:r>
     </w:p>
     <w:p>
       <w:pPr>
@@ -1161,10 +1210,10 @@
         <w:pStyle w:val="Heading2"/>
       </w:pPr>
       <w:bookmarkStart w:id="53" w:name="certification"/>
+      <w:r>
+        <w:t xml:space="preserve">Certification</w:t>
+      </w:r>
       <w:bookmarkEnd w:id="53"/>
-      <w:r>
-        <w:t xml:space="preserve">Certification</w:t>
-      </w:r>
     </w:p>
     <w:p>
       <w:pPr>
@@ -1231,12 +1280,16 @@
         <w:t xml:space="preserve"> </w:t>
       </w:r>
       <w:r>
-        <w:t xml:space="preserve">• +353 85 2811165 • Geeha South, Kinvara, Co. Galway, Ireland</w:t>
+        <w:t xml:space="preserve">• +353 85 2811165 • Geeha South, Kinvara, Co. Galway, Ireland</w:t>
       </w:r>
     </w:p>
     <w:sectPr/>
   </w:body>
 </w:document>
+</file>
+
+<file path=word/comments.xml><?xml version="1.0" encoding="utf-8"?>
+<w:comments xmlns:w="http://schemas.openxmlformats.org/wordprocessingml/2006/main" xmlns:m="http://schemas.openxmlformats.org/officeDocument/2006/math" xmlns:r="http://schemas.openxmlformats.org/officeDocument/2006/relationships" xmlns:o="urn:schemas-microsoft-com:office:office" xmlns:v="urn:schemas-microsoft-com:vml" xmlns:w10="urn:schemas-microsoft-com:office:word" xmlns:a="http://schemas.openxmlformats.org/drawingml/2006/main" xmlns:pic="http://schemas.openxmlformats.org/drawingml/2006/picture" xmlns:wp="http://schemas.openxmlformats.org/drawingml/2006/wordprocessingDrawing"/>
 </file>
 
 <file path=word/footnotes.xml><?xml version="1.0" encoding="utf-8"?>
@@ -1260,8 +1313,8 @@
 
 <file path=word/numbering.xml><?xml version="1.0" encoding="utf-8"?>
 <w:numbering xmlns:w="http://schemas.openxmlformats.org/wordprocessingml/2006/main">
-  <w:abstractNum w:abstractNumId="0">
-    <w:nsid w:val="e17f69ba"/>
+  <w:abstractNum w:abstractNumId="990">
+    <w:nsid w:val="170cd2de"/>
     <w:multiLevelType w:val="multilevel"/>
     <w:lvl w:ilvl="0">
       <w:numFmt w:val="bullet"/>
@@ -1340,9 +1393,31 @@
         <w:ind w:left="4800" w:hanging="480"/>
       </w:pPr>
     </w:lvl>
+    <w:lvl w:ilvl="7">
+      <w:numFmt w:val="bullet"/>
+      <w:lvlText w:val=" "/>
+      <w:lvlJc w:val="left"/>
+      <w:pPr>
+        <w:tabs>
+          <w:tab w:val="num" w:pos="5040"/>
+        </w:tabs>
+        <w:ind w:left="5520" w:hanging="480"/>
+      </w:pPr>
+    </w:lvl>
+    <w:lvl w:ilvl="8">
+      <w:numFmt w:val="bullet"/>
+      <w:lvlText w:val=" "/>
+      <w:lvlJc w:val="left"/>
+      <w:pPr>
+        <w:tabs>
+          <w:tab w:val="num" w:pos="5760"/>
+        </w:tabs>
+        <w:ind w:left="6240" w:hanging="480"/>
+      </w:pPr>
+    </w:lvl>
   </w:abstractNum>
   <w:abstractNum w:abstractNumId="990">
-    <w:nsid w:val="f8545bdf"/>
+    <w:nsid w:val="2c1ae401"/>
     <w:multiLevelType w:val="multilevel"/>
     <w:lvl w:ilvl="0">
       <w:numFmt w:val="bullet"/>
@@ -1421,9 +1496,31 @@
         <w:ind w:left="4800" w:hanging="480"/>
       </w:pPr>
     </w:lvl>
+    <w:lvl w:ilvl="7">
+      <w:numFmt w:val="bullet"/>
+      <w:lvlText w:val=" "/>
+      <w:lvlJc w:val="left"/>
+      <w:pPr>
+        <w:tabs>
+          <w:tab w:val="num" w:pos="5040"/>
+        </w:tabs>
+        <w:ind w:left="5520" w:hanging="480"/>
+      </w:pPr>
+    </w:lvl>
+    <w:lvl w:ilvl="8">
+      <w:numFmt w:val="bullet"/>
+      <w:lvlText w:val=" "/>
+      <w:lvlJc w:val="left"/>
+      <w:pPr>
+        <w:tabs>
+          <w:tab w:val="num" w:pos="5760"/>
+        </w:tabs>
+        <w:ind w:left="6240" w:hanging="480"/>
+      </w:pPr>
+    </w:lvl>
   </w:abstractNum>
   <w:abstractNum w:abstractNumId="991">
-    <w:nsid w:val="76b8785c"/>
+    <w:nsid w:val="ea454b4c"/>
     <w:multiLevelType w:val="multilevel"/>
     <w:lvl w:ilvl="0">
       <w:numFmt w:val="bullet"/>
@@ -1502,9 +1599,31 @@
         <w:ind w:left="4800" w:hanging="480"/>
       </w:pPr>
     </w:lvl>
+    <w:lvl w:ilvl="7">
+      <w:numFmt w:val="bullet"/>
+      <w:lvlText w:val="–"/>
+      <w:lvlJc w:val="left"/>
+      <w:pPr>
+        <w:tabs>
+          <w:tab w:val="num" w:pos="5040"/>
+        </w:tabs>
+        <w:ind w:left="5520" w:hanging="480"/>
+      </w:pPr>
+    </w:lvl>
+    <w:lvl w:ilvl="8">
+      <w:numFmt w:val="bullet"/>
+      <w:lvlText w:val="•"/>
+      <w:lvlJc w:val="left"/>
+      <w:pPr>
+        <w:tabs>
+          <w:tab w:val="num" w:pos="5760"/>
+        </w:tabs>
+        <w:ind w:left="6240" w:hanging="480"/>
+      </w:pPr>
+    </w:lvl>
   </w:abstractNum>
-  <w:num w:numId="1">
-    <w:abstractNumId w:val="0"/>
+  <w:num w:numId="1000">
+    <w:abstractNumId w:val="990"/>
   </w:num>
   <w:num w:numId="1000">
     <w:abstractNumId w:val="990"/>
@@ -1774,6 +1893,66 @@
       <w:szCs w:val="24"/>
     </w:rPr>
   </w:style>
+  <w:style w:type="paragraph" w:styleId="Heading7">
+    <w:name w:val="Heading 7"/>
+    <w:basedOn w:val="Normal"/>
+    <w:next w:val="BodyText"/>
+    <w:uiPriority w:val="9"/>
+    <w:unhideWhenUsed/>
+    <w:qFormat/>
+    <w:pPr>
+      <w:keepNext/>
+      <w:keepLines/>
+      <w:spacing w:before="200" w:after="0"/>
+      <w:outlineLvl w:val="6"/>
+    </w:pPr>
+    <w:rPr>
+      <w:rFonts w:asciiTheme="majorHAnsi" w:eastAsiaTheme="majorEastAsia" w:hAnsiTheme="majorHAnsi" w:cstheme="majorBidi"/>
+      <w:color w:val="4F81BD" w:themeColor="accent1"/>
+      <w:sz w:val="24"/>
+      <w:szCs w:val="24"/>
+    </w:rPr>
+  </w:style>
+  <w:style w:type="paragraph" w:styleId="Heading8">
+    <w:name w:val="Heading 8"/>
+    <w:basedOn w:val="Normal"/>
+    <w:next w:val="BodyText"/>
+    <w:uiPriority w:val="9"/>
+    <w:unhideWhenUsed/>
+    <w:qFormat/>
+    <w:pPr>
+      <w:keepNext/>
+      <w:keepLines/>
+      <w:spacing w:before="200" w:after="0"/>
+      <w:outlineLvl w:val="7"/>
+    </w:pPr>
+    <w:rPr>
+      <w:rFonts w:asciiTheme="majorHAnsi" w:eastAsiaTheme="majorEastAsia" w:hAnsiTheme="majorHAnsi" w:cstheme="majorBidi"/>
+      <w:color w:val="4F81BD" w:themeColor="accent1"/>
+      <w:sz w:val="24"/>
+      <w:szCs w:val="24"/>
+    </w:rPr>
+  </w:style>
+  <w:style w:type="paragraph" w:styleId="Heading9">
+    <w:name w:val="Heading 9"/>
+    <w:basedOn w:val="Normal"/>
+    <w:next w:val="BodyText"/>
+    <w:uiPriority w:val="9"/>
+    <w:unhideWhenUsed/>
+    <w:qFormat/>
+    <w:pPr>
+      <w:keepNext/>
+      <w:keepLines/>
+      <w:spacing w:before="200" w:after="0"/>
+      <w:outlineLvl w:val="8"/>
+    </w:pPr>
+    <w:rPr>
+      <w:rFonts w:asciiTheme="majorHAnsi" w:eastAsiaTheme="majorEastAsia" w:hAnsiTheme="majorHAnsi" w:cstheme="majorBidi"/>
+      <w:color w:val="4F81BD" w:themeColor="accent1"/>
+      <w:sz w:val="24"/>
+      <w:szCs w:val="24"/>
+    </w:rPr>
+  </w:style>
   <w:style w:type="paragraph" w:styleId="BlockText">
     <w:name w:val="Block Text"/>
     <w:basedOn w:val="BodyText"/>
@@ -1805,8 +1984,9 @@
     <w:semiHidden/>
     <w:unhideWhenUsed/>
   </w:style>
-  <w:style w:type="table" w:default="1" w:styleId="TableNormal">
-    <w:name w:val="Normal Table"/>
+  <w:style w:type="table" w:default="1" w:styleId="Table">
+    <w:name w:val="Table"/>
+    <w:basedOn w:val="TableNormal"/>
     <w:semiHidden/>
     <w:unhideWhenUsed/>
     <w:qFormat/>
@@ -1863,8 +2043,8 @@
     <w:name w:val="Figure"/>
     <w:basedOn w:val="Normal"/>
   </w:style>
-  <w:style w:type="paragraph" w:customStyle="1" w:styleId="FigureWithCaption">
-    <w:name w:val="Figure with Caption"/>
+  <w:style w:type="paragraph" w:customStyle="1" w:styleId="CaptionedFigure">
+    <w:name w:val="Captioned Figure"/>
     <w:basedOn w:val="Figure"/>
     <w:pPr>
       <w:keepNext/>

</xml_diff>